<commit_message>
aggiunti alcuni needs degli utenti
</commit_message>
<xml_diff>
--- a/Progettino_Aule_studio/Progettino.docx
+++ b/Progettino_Aule_studio/Progettino.docx
@@ -4614,7 +4614,7 @@
     <w:p>
       <w:pPr>
         <w:pStyle w:val="ListParagraph"/>
-        <w:spacing w:lineRule="auto" w:line="240" w:before="200" w:after="200"/>
+        <w:spacing w:lineRule="auto" w:line="240" w:before="0" w:after="200"/>
         <w:ind w:hanging="0" w:left="0"/>
         <w:contextualSpacing/>
         <w:jc w:val="both"/>
@@ -4685,6 +4685,294 @@
           <w:sz w:val="24"/>
           <w:szCs w:val="24"/>
         </w:rPr>
+      </w:r>
+    </w:p>
+    <w:p>
+      <w:pPr>
+        <w:pStyle w:val="ListParagraph"/>
+        <w:spacing w:lineRule="auto" w:line="240" w:before="200" w:after="200"/>
+        <w:ind w:hanging="0" w:left="0"/>
+        <w:contextualSpacing/>
+        <w:jc w:val="both"/>
+        <w:rPr>
+          <w:b w:val="false"/>
+          <w:bCs w:val="false"/>
+          <w:i w:val="false"/>
+          <w:i w:val="false"/>
+          <w:iCs w:val="false"/>
+          <w:sz w:val="24"/>
+          <w:szCs w:val="24"/>
+        </w:rPr>
+      </w:pPr>
+      <w:r>
+        <w:rPr>
+          <w:b w:val="false"/>
+          <w:bCs w:val="false"/>
+          <w:i w:val="false"/>
+          <w:iCs w:val="false"/>
+          <w:sz w:val="24"/>
+          <w:szCs w:val="24"/>
+        </w:rPr>
+        <w:t>Trovare aule studio vicino all’utente, e sapere la durata del tragitto e le indicazioni per arrivarci.</w:t>
+      </w:r>
+    </w:p>
+    <w:p>
+      <w:pPr>
+        <w:pStyle w:val="ListParagraph"/>
+        <w:spacing w:lineRule="auto" w:line="240" w:before="200" w:after="200"/>
+        <w:ind w:hanging="0" w:left="0"/>
+        <w:contextualSpacing/>
+        <w:jc w:val="both"/>
+        <w:rPr>
+          <w:b w:val="false"/>
+          <w:bCs w:val="false"/>
+          <w:i w:val="false"/>
+          <w:i w:val="false"/>
+          <w:iCs w:val="false"/>
+          <w:sz w:val="24"/>
+          <w:szCs w:val="24"/>
+        </w:rPr>
+      </w:pPr>
+      <w:r>
+        <w:rPr>
+          <w:b w:val="false"/>
+          <w:bCs w:val="false"/>
+          <w:i w:val="false"/>
+          <w:iCs w:val="false"/>
+          <w:sz w:val="24"/>
+          <w:szCs w:val="24"/>
+        </w:rPr>
+      </w:r>
+    </w:p>
+    <w:p>
+      <w:pPr>
+        <w:pStyle w:val="ListParagraph"/>
+        <w:spacing w:lineRule="auto" w:line="240" w:before="200" w:after="200"/>
+        <w:ind w:hanging="0" w:left="0"/>
+        <w:contextualSpacing/>
+        <w:jc w:val="both"/>
+        <w:rPr>
+          <w:b w:val="false"/>
+          <w:bCs w:val="false"/>
+          <w:i w:val="false"/>
+          <w:i w:val="false"/>
+          <w:iCs w:val="false"/>
+          <w:sz w:val="24"/>
+          <w:szCs w:val="24"/>
+        </w:rPr>
+      </w:pPr>
+      <w:r>
+        <w:rPr>
+          <w:b w:val="false"/>
+          <w:bCs w:val="false"/>
+          <w:i w:val="false"/>
+          <w:iCs w:val="false"/>
+          <w:sz w:val="24"/>
+          <w:szCs w:val="24"/>
+        </w:rPr>
+        <w:t xml:space="preserve">Trovare </w:t>
+      </w:r>
+      <w:r>
+        <w:rPr>
+          <w:b w:val="false"/>
+          <w:bCs w:val="false"/>
+          <w:i w:val="false"/>
+          <w:iCs w:val="false"/>
+          <w:sz w:val="24"/>
+          <w:szCs w:val="24"/>
+        </w:rPr>
+        <w:t>la locazione</w:t>
+      </w:r>
+      <w:r>
+        <w:rPr>
+          <w:b w:val="false"/>
+          <w:bCs w:val="false"/>
+          <w:i w:val="false"/>
+          <w:iCs w:val="false"/>
+          <w:sz w:val="24"/>
+          <w:szCs w:val="24"/>
+        </w:rPr>
+        <w:t xml:space="preserve"> di un</w:t>
+      </w:r>
+      <w:r>
+        <w:rPr>
+          <w:b w:val="false"/>
+          <w:bCs w:val="false"/>
+          <w:i w:val="false"/>
+          <w:iCs w:val="false"/>
+          <w:sz w:val="24"/>
+          <w:szCs w:val="24"/>
+        </w:rPr>
+        <w:t xml:space="preserve">a specifica </w:t>
+      </w:r>
+      <w:r>
+        <w:rPr>
+          <w:b w:val="false"/>
+          <w:bCs w:val="false"/>
+          <w:i w:val="false"/>
+          <w:iCs w:val="false"/>
+          <w:sz w:val="24"/>
+          <w:szCs w:val="24"/>
+        </w:rPr>
+        <w:t xml:space="preserve">aula studio, tramite indicazioni(es google maps, ecc), </w:t>
+      </w:r>
+      <w:r>
+        <w:rPr>
+          <w:b w:val="false"/>
+          <w:bCs w:val="false"/>
+          <w:i w:val="false"/>
+          <w:iCs w:val="false"/>
+          <w:sz w:val="24"/>
+          <w:szCs w:val="24"/>
+        </w:rPr>
+        <w:t xml:space="preserve">includendo le </w:t>
+      </w:r>
+      <w:r>
+        <w:rPr>
+          <w:b w:val="false"/>
+          <w:bCs w:val="false"/>
+          <w:i w:val="false"/>
+          <w:iCs w:val="false"/>
+          <w:sz w:val="24"/>
+          <w:szCs w:val="24"/>
+        </w:rPr>
+        <w:t xml:space="preserve">indicazioni </w:t>
+      </w:r>
+      <w:r>
+        <w:rPr>
+          <w:b w:val="false"/>
+          <w:bCs w:val="false"/>
+          <w:i w:val="false"/>
+          <w:iCs w:val="false"/>
+          <w:sz w:val="24"/>
+          <w:szCs w:val="24"/>
+        </w:rPr>
+        <w:t>una volta dentro l’edificio in cui è locata l’ aula studio(</w:t>
+      </w:r>
+      <w:r>
+        <w:rPr>
+          <w:b w:val="false"/>
+          <w:bCs w:val="false"/>
+          <w:i w:val="false"/>
+          <w:iCs w:val="false"/>
+          <w:sz w:val="24"/>
+          <w:szCs w:val="24"/>
+        </w:rPr>
+        <w:t>es dall’entrata dell’edificio, alla porta dell’aula studio)</w:t>
+      </w:r>
+    </w:p>
+    <w:p>
+      <w:pPr>
+        <w:pStyle w:val="ListParagraph"/>
+        <w:spacing w:lineRule="auto" w:line="240" w:before="200" w:after="200"/>
+        <w:ind w:hanging="0" w:left="0"/>
+        <w:contextualSpacing/>
+        <w:jc w:val="both"/>
+        <w:rPr>
+          <w:b w:val="false"/>
+          <w:bCs w:val="false"/>
+          <w:i w:val="false"/>
+          <w:i w:val="false"/>
+          <w:iCs w:val="false"/>
+          <w:sz w:val="24"/>
+          <w:szCs w:val="24"/>
+        </w:rPr>
+      </w:pPr>
+      <w:r>
+        <w:rPr>
+          <w:b w:val="false"/>
+          <w:bCs w:val="false"/>
+          <w:i w:val="false"/>
+          <w:iCs w:val="false"/>
+          <w:sz w:val="24"/>
+          <w:szCs w:val="24"/>
+        </w:rPr>
+      </w:r>
+    </w:p>
+    <w:p>
+      <w:pPr>
+        <w:pStyle w:val="ListParagraph"/>
+        <w:spacing w:lineRule="auto" w:line="240" w:before="200" w:after="200"/>
+        <w:ind w:hanging="0" w:left="0"/>
+        <w:contextualSpacing/>
+        <w:jc w:val="both"/>
+        <w:rPr>
+          <w:b w:val="false"/>
+          <w:bCs w:val="false"/>
+          <w:i w:val="false"/>
+          <w:i w:val="false"/>
+          <w:iCs w:val="false"/>
+          <w:sz w:val="24"/>
+          <w:szCs w:val="24"/>
+        </w:rPr>
+      </w:pPr>
+      <w:r>
+        <w:rPr>
+          <w:b w:val="false"/>
+          <w:bCs w:val="false"/>
+          <w:i w:val="false"/>
+          <w:iCs w:val="false"/>
+          <w:sz w:val="24"/>
+          <w:szCs w:val="24"/>
+        </w:rPr>
+        <w:t>Individuare un’aula studio che abbia i comfort desiderati(aria condizionata, prese di corrente, sedie comode, wifi, ecc) o individuare i comfort di un’aula già conosciuta</w:t>
+      </w:r>
+    </w:p>
+    <w:p>
+      <w:pPr>
+        <w:pStyle w:val="ListParagraph"/>
+        <w:spacing w:lineRule="auto" w:line="240" w:before="200" w:after="200"/>
+        <w:ind w:hanging="0" w:left="0"/>
+        <w:contextualSpacing/>
+        <w:jc w:val="both"/>
+        <w:rPr>
+          <w:b w:val="false"/>
+          <w:bCs w:val="false"/>
+          <w:i w:val="false"/>
+          <w:i w:val="false"/>
+          <w:iCs w:val="false"/>
+          <w:sz w:val="24"/>
+          <w:szCs w:val="24"/>
+        </w:rPr>
+      </w:pPr>
+      <w:r>
+        <w:rPr>
+          <w:b w:val="false"/>
+          <w:bCs w:val="false"/>
+          <w:i w:val="false"/>
+          <w:iCs w:val="false"/>
+          <w:sz w:val="24"/>
+          <w:szCs w:val="24"/>
+        </w:rPr>
+      </w:r>
+    </w:p>
+    <w:p>
+      <w:pPr>
+        <w:pStyle w:val="ListParagraph"/>
+        <w:spacing w:lineRule="auto" w:line="240" w:before="200" w:after="200"/>
+        <w:ind w:hanging="0" w:left="0"/>
+        <w:contextualSpacing/>
+        <w:jc w:val="both"/>
+        <w:rPr>
+          <w:b w:val="false"/>
+          <w:bCs w:val="false"/>
+          <w:i w:val="false"/>
+          <w:i w:val="false"/>
+          <w:iCs w:val="false"/>
+          <w:sz w:val="24"/>
+          <w:szCs w:val="24"/>
+        </w:rPr>
+      </w:pPr>
+      <w:r>
+        <w:rPr>
+          <w:b w:val="false"/>
+          <w:bCs w:val="false"/>
+          <w:i w:val="false"/>
+          <w:iCs w:val="false"/>
+          <w:sz w:val="24"/>
+          <w:szCs w:val="24"/>
+        </w:rPr>
+        <w:t>Essere in grado di sapere se ci sono posti a sedere liberi nell’aula scelta</w:t>
       </w:r>
     </w:p>
     <w:sectPr>
@@ -6663,8 +6951,9 @@
       <w:u w:val="single"/>
     </w:rPr>
   </w:style>
-  <w:style w:type="character" w:styleId="Hyperlink">
-    <w:name w:val="Hyperlink"/>
+  <w:style w:type="character" w:styleId="InternetLink1">
+    <w:name w:val="Internet Link1"/>
+    <w:qFormat/>
     <w:rPr>
       <w:color w:val="000080"/>
       <w:u w:val="single"/>
@@ -6674,6 +6963,13 @@
     <w:name w:val="Caratteri di numerazione"/>
     <w:qFormat/>
     <w:rPr/>
+  </w:style>
+  <w:style w:type="character" w:styleId="Hyperlink">
+    <w:name w:val="Hyperlink"/>
+    <w:rPr>
+      <w:color w:val="000080"/>
+      <w:u w:val="single"/>
+    </w:rPr>
   </w:style>
   <w:style w:type="paragraph" w:styleId="Titolo">
     <w:name w:val="Titolo"/>

</xml_diff>

<commit_message>
Aggiungi needs e task degli utenti
</commit_message>
<xml_diff>
--- a/Progettino_Aule_studio/Progettino.docx
+++ b/Progettino_Aule_studio/Progettino.docx
@@ -4656,7 +4656,43 @@
           <w:sz w:val="32"/>
           <w:szCs w:val="32"/>
         </w:rPr>
-        <w:t>Needs degli utenti:</w:t>
+        <w:t xml:space="preserve">Needs </w:t>
+      </w:r>
+      <w:r>
+        <w:rPr>
+          <w:b/>
+          <w:bCs/>
+          <w:sz w:val="32"/>
+          <w:szCs w:val="32"/>
+        </w:rPr>
+        <w:t xml:space="preserve">degli utenti </w:t>
+      </w:r>
+      <w:r>
+        <w:rPr>
+          <w:b/>
+          <w:bCs/>
+          <w:sz w:val="32"/>
+          <w:szCs w:val="32"/>
+        </w:rPr>
+        <w:t xml:space="preserve">e Task </w:t>
+      </w:r>
+      <w:r>
+        <w:rPr>
+          <w:b/>
+          <w:bCs/>
+          <w:sz w:val="32"/>
+          <w:szCs w:val="32"/>
+        </w:rPr>
+        <w:t>associate</w:t>
+      </w:r>
+      <w:r>
+        <w:rPr>
+          <w:b/>
+          <w:bCs/>
+          <w:sz w:val="32"/>
+          <w:szCs w:val="32"/>
+        </w:rPr>
+        <w:t>:</w:t>
       </w:r>
     </w:p>
     <w:p>
@@ -4706,6 +4742,17 @@
       </w:pPr>
       <w:r>
         <w:rPr>
+          <w:b/>
+          <w:bCs/>
+          <w:i/>
+          <w:iCs/>
+          <w:sz w:val="24"/>
+          <w:szCs w:val="24"/>
+        </w:rPr>
+        <w:t>NEED:</w:t>
+      </w:r>
+      <w:r>
+        <w:rPr>
           <w:b w:val="false"/>
           <w:bCs w:val="false"/>
           <w:i w:val="false"/>
@@ -4713,7 +4760,80 @@
           <w:sz w:val="24"/>
           <w:szCs w:val="24"/>
         </w:rPr>
-        <w:t>Trovare aule studio vicino all’utente, e sapere la durata del tragitto e le indicazioni per arrivarci.</w:t>
+        <w:t xml:space="preserve"> </w:t>
+      </w:r>
+      <w:r>
+        <w:rPr>
+          <w:b w:val="false"/>
+          <w:bCs w:val="false"/>
+          <w:i w:val="false"/>
+          <w:iCs w:val="false"/>
+          <w:sz w:val="24"/>
+          <w:szCs w:val="24"/>
+        </w:rPr>
+        <w:t xml:space="preserve">Trovare aule studio </w:t>
+      </w:r>
+      <w:r>
+        <w:rPr>
+          <w:b w:val="false"/>
+          <w:bCs w:val="false"/>
+          <w:i w:val="false"/>
+          <w:iCs w:val="false"/>
+          <w:sz w:val="24"/>
+          <w:szCs w:val="24"/>
+        </w:rPr>
+        <w:t>nelle vicinanze dell’utente.</w:t>
+      </w:r>
+    </w:p>
+    <w:p>
+      <w:pPr>
+        <w:pStyle w:val="ListParagraph"/>
+        <w:spacing w:lineRule="auto" w:line="240" w:before="200" w:after="200"/>
+        <w:ind w:hanging="0" w:left="708"/>
+        <w:contextualSpacing/>
+        <w:jc w:val="both"/>
+        <w:rPr>
+          <w:b w:val="false"/>
+          <w:bCs w:val="false"/>
+          <w:i w:val="false"/>
+          <w:i w:val="false"/>
+          <w:iCs w:val="false"/>
+          <w:sz w:val="24"/>
+          <w:szCs w:val="24"/>
+        </w:rPr>
+      </w:pPr>
+      <w:r>
+        <w:rPr>
+          <w:b/>
+          <w:bCs/>
+          <w:i/>
+          <w:iCs/>
+          <w:sz w:val="24"/>
+          <w:szCs w:val="24"/>
+        </w:rPr>
+        <w:t xml:space="preserve">TASK: </w:t>
+      </w:r>
+      <w:r>
+        <w:rPr>
+          <w:b w:val="false"/>
+          <w:bCs w:val="false"/>
+          <w:i w:val="false"/>
+          <w:iCs w:val="false"/>
+          <w:sz w:val="24"/>
+          <w:szCs w:val="24"/>
+        </w:rPr>
+        <w:t xml:space="preserve">L’utente può controllare la mappa delle aule studio nelle vicinanze, inserendo </w:t>
+      </w:r>
+      <w:r>
+        <w:rPr>
+          <w:b w:val="false"/>
+          <w:bCs w:val="false"/>
+          <w:i w:val="false"/>
+          <w:iCs w:val="false"/>
+          <w:sz w:val="24"/>
+          <w:szCs w:val="24"/>
+        </w:rPr>
+        <w:t>la propria posizione e il raggio di ricerca desiderato.</w:t>
       </w:r>
     </w:p>
     <w:p>
@@ -4734,14 +4854,7 @@
         </w:rPr>
       </w:pPr>
       <w:r>
-        <w:rPr>
-          <w:b w:val="false"/>
-          <w:bCs w:val="false"/>
-          <w:i w:val="false"/>
-          <w:iCs w:val="false"/>
-          <w:sz w:val="24"/>
-          <w:szCs w:val="24"/>
-        </w:rPr>
+        <w:rPr/>
       </w:r>
     </w:p>
     <w:p>
@@ -4763,6 +4876,17 @@
       </w:pPr>
       <w:r>
         <w:rPr>
+          <w:b/>
+          <w:bCs/>
+          <w:i/>
+          <w:iCs/>
+          <w:sz w:val="24"/>
+          <w:szCs w:val="24"/>
+        </w:rPr>
+        <w:t>NEED:</w:t>
+      </w:r>
+      <w:r>
+        <w:rPr>
           <w:b w:val="false"/>
           <w:bCs w:val="false"/>
           <w:i w:val="false"/>
@@ -4770,7 +4894,7 @@
           <w:sz w:val="24"/>
           <w:szCs w:val="24"/>
         </w:rPr>
-        <w:t xml:space="preserve">Trovare </w:t>
+        <w:t xml:space="preserve"> Ricevere le indicazioni e la durata del tragitto</w:t>
       </w:r>
       <w:r>
         <w:rPr>
@@ -4781,7 +4905,7 @@
           <w:sz w:val="24"/>
           <w:szCs w:val="24"/>
         </w:rPr>
-        <w:t>la locazione</w:t>
+        <w:t xml:space="preserve"> per</w:t>
       </w:r>
       <w:r>
         <w:rPr>
@@ -4792,7 +4916,7 @@
           <w:sz w:val="24"/>
           <w:szCs w:val="24"/>
         </w:rPr>
-        <w:t xml:space="preserve"> di un</w:t>
+        <w:t xml:space="preserve"> una specifica aula studio, inclu</w:t>
       </w:r>
       <w:r>
         <w:rPr>
@@ -4803,7 +4927,7 @@
           <w:sz w:val="24"/>
           <w:szCs w:val="24"/>
         </w:rPr>
-        <w:t xml:space="preserve">a specifica </w:t>
+        <w:t>se le indicazioni da seguire</w:t>
       </w:r>
       <w:r>
         <w:rPr>
@@ -4814,18 +4938,36 @@
           <w:sz w:val="24"/>
           <w:szCs w:val="24"/>
         </w:rPr>
-        <w:t xml:space="preserve">aula studio, tramite indicazioni(es google maps, ecc), </w:t>
-      </w:r>
-      <w:r>
-        <w:rPr>
-          <w:b w:val="false"/>
-          <w:bCs w:val="false"/>
+        <w:t xml:space="preserve"> una volta dentro l’edificio.</w:t>
+      </w:r>
+    </w:p>
+    <w:p>
+      <w:pPr>
+        <w:pStyle w:val="ListParagraph"/>
+        <w:spacing w:lineRule="auto" w:line="240" w:before="200" w:after="200"/>
+        <w:ind w:hanging="0" w:left="708"/>
+        <w:contextualSpacing/>
+        <w:jc w:val="both"/>
+        <w:rPr>
+          <w:b w:val="false"/>
+          <w:bCs w:val="false"/>
+          <w:i w:val="false"/>
           <w:i w:val="false"/>
           <w:iCs w:val="false"/>
           <w:sz w:val="24"/>
           <w:szCs w:val="24"/>
         </w:rPr>
-        <w:t xml:space="preserve">includendo le </w:t>
+      </w:pPr>
+      <w:r>
+        <w:rPr>
+          <w:b/>
+          <w:bCs/>
+          <w:i/>
+          <w:iCs/>
+          <w:sz w:val="24"/>
+          <w:szCs w:val="24"/>
+        </w:rPr>
+        <w:t>TASK:</w:t>
       </w:r>
       <w:r>
         <w:rPr>
@@ -4836,7 +4978,7 @@
           <w:sz w:val="24"/>
           <w:szCs w:val="24"/>
         </w:rPr>
-        <w:t xml:space="preserve">indicazioni </w:t>
+        <w:t xml:space="preserve"> </w:t>
       </w:r>
       <w:r>
         <w:rPr>
@@ -4847,7 +4989,7 @@
           <w:sz w:val="24"/>
           <w:szCs w:val="24"/>
         </w:rPr>
-        <w:t>una volta dentro l’edificio in cui è locata l’ aula studio(</w:t>
+        <w:t xml:space="preserve">L’utente consulta le indicazioni, </w:t>
       </w:r>
       <w:r>
         <w:rPr>
@@ -4858,7 +5000,40 @@
           <w:sz w:val="24"/>
           <w:szCs w:val="24"/>
         </w:rPr>
-        <w:t>es dall’entrata dell’edificio, alla porta dell’aula studio)</w:t>
+        <w:t xml:space="preserve">la durata del tragitto, </w:t>
+      </w:r>
+      <w:r>
+        <w:rPr>
+          <w:b w:val="false"/>
+          <w:bCs w:val="false"/>
+          <w:i w:val="false"/>
+          <w:iCs w:val="false"/>
+          <w:sz w:val="24"/>
+          <w:szCs w:val="24"/>
+        </w:rPr>
+        <w:t xml:space="preserve">e le istruzioni per muoversi dentro l’edificio, </w:t>
+      </w:r>
+      <w:r>
+        <w:rPr>
+          <w:b w:val="false"/>
+          <w:bCs w:val="false"/>
+          <w:i w:val="false"/>
+          <w:iCs w:val="false"/>
+          <w:sz w:val="24"/>
+          <w:szCs w:val="24"/>
+        </w:rPr>
+        <w:t>inserendo il nome dell’aula studio conosciuta, o l’edificio in cui è locata</w:t>
+      </w:r>
+      <w:r>
+        <w:rPr>
+          <w:b w:val="false"/>
+          <w:bCs w:val="false"/>
+          <w:i w:val="false"/>
+          <w:iCs w:val="false"/>
+          <w:sz w:val="24"/>
+          <w:szCs w:val="24"/>
+        </w:rPr>
+        <w:t>.</w:t>
       </w:r>
     </w:p>
     <w:p>
@@ -4887,6 +5062,7 @@
           <w:sz w:val="24"/>
           <w:szCs w:val="24"/>
         </w:rPr>
+        <w:tab/>
       </w:r>
     </w:p>
     <w:p>
@@ -4915,7 +5091,7 @@
           <w:sz w:val="24"/>
           <w:szCs w:val="24"/>
         </w:rPr>
-        <w:t>Individuare un’aula studio che abbia i comfort desiderati(aria condizionata, prese di corrente, sedie comode, wifi, ecc) o individuare i comfort di un’aula già conosciuta</w:t>
+        <w:tab/>
       </w:r>
     </w:p>
     <w:p>
@@ -4937,6 +5113,17 @@
       </w:pPr>
       <w:r>
         <w:rPr>
+          <w:b/>
+          <w:bCs/>
+          <w:i/>
+          <w:iCs/>
+          <w:sz w:val="24"/>
+          <w:szCs w:val="24"/>
+        </w:rPr>
+        <w:t>NEED:</w:t>
+      </w:r>
+      <w:r>
+        <w:rPr>
           <w:b w:val="false"/>
           <w:bCs w:val="false"/>
           <w:i w:val="false"/>
@@ -4944,6 +5131,284 @@
           <w:sz w:val="24"/>
           <w:szCs w:val="24"/>
         </w:rPr>
+        <w:t xml:space="preserve"> </w:t>
+      </w:r>
+      <w:r>
+        <w:rPr>
+          <w:b w:val="false"/>
+          <w:bCs w:val="false"/>
+          <w:i w:val="false"/>
+          <w:iCs w:val="false"/>
+          <w:sz w:val="24"/>
+          <w:szCs w:val="24"/>
+        </w:rPr>
+        <w:t xml:space="preserve">Individuare un’aula studio che abbia </w:t>
+      </w:r>
+      <w:r>
+        <w:rPr>
+          <w:b w:val="false"/>
+          <w:bCs w:val="false"/>
+          <w:i w:val="false"/>
+          <w:iCs w:val="false"/>
+          <w:sz w:val="24"/>
+          <w:szCs w:val="24"/>
+        </w:rPr>
+        <w:t>le dotazioni</w:t>
+      </w:r>
+      <w:r>
+        <w:rPr>
+          <w:b w:val="false"/>
+          <w:bCs w:val="false"/>
+          <w:i w:val="false"/>
+          <w:iCs w:val="false"/>
+          <w:sz w:val="24"/>
+          <w:szCs w:val="24"/>
+        </w:rPr>
+        <w:t xml:space="preserve"> desiderat</w:t>
+      </w:r>
+      <w:r>
+        <w:rPr>
+          <w:b w:val="false"/>
+          <w:bCs w:val="false"/>
+          <w:i w:val="false"/>
+          <w:iCs w:val="false"/>
+          <w:sz w:val="24"/>
+          <w:szCs w:val="24"/>
+        </w:rPr>
+        <w:t>e</w:t>
+      </w:r>
+      <w:r>
+        <w:rPr>
+          <w:b w:val="false"/>
+          <w:bCs w:val="false"/>
+          <w:i w:val="false"/>
+          <w:iCs w:val="false"/>
+          <w:sz w:val="24"/>
+          <w:szCs w:val="24"/>
+        </w:rPr>
+        <w:t xml:space="preserve">(aria condizionata, prese di corrente, sedie comode, wifi, ecc) o individuare </w:t>
+      </w:r>
+      <w:r>
+        <w:rPr>
+          <w:b w:val="false"/>
+          <w:bCs w:val="false"/>
+          <w:i w:val="false"/>
+          <w:iCs w:val="false"/>
+          <w:sz w:val="24"/>
+          <w:szCs w:val="24"/>
+        </w:rPr>
+        <w:t>quelle</w:t>
+      </w:r>
+      <w:r>
+        <w:rPr>
+          <w:b w:val="false"/>
+          <w:bCs w:val="false"/>
+          <w:i w:val="false"/>
+          <w:iCs w:val="false"/>
+          <w:sz w:val="24"/>
+          <w:szCs w:val="24"/>
+        </w:rPr>
+        <w:t xml:space="preserve"> di un’aula </w:t>
+      </w:r>
+      <w:r>
+        <w:rPr>
+          <w:b w:val="false"/>
+          <w:bCs w:val="false"/>
+          <w:i w:val="false"/>
+          <w:iCs w:val="false"/>
+          <w:sz w:val="24"/>
+          <w:szCs w:val="24"/>
+        </w:rPr>
+        <w:t>familiare all’utente</w:t>
+      </w:r>
+      <w:r>
+        <w:rPr>
+          <w:b w:val="false"/>
+          <w:bCs w:val="false"/>
+          <w:i w:val="false"/>
+          <w:iCs w:val="false"/>
+          <w:sz w:val="24"/>
+          <w:szCs w:val="24"/>
+        </w:rPr>
+        <w:t>.</w:t>
+      </w:r>
+    </w:p>
+    <w:p>
+      <w:pPr>
+        <w:pStyle w:val="ListParagraph"/>
+        <w:spacing w:lineRule="auto" w:line="240" w:before="200" w:after="200"/>
+        <w:ind w:hanging="0" w:left="708"/>
+        <w:contextualSpacing/>
+        <w:jc w:val="both"/>
+        <w:rPr>
+          <w:b w:val="false"/>
+          <w:bCs w:val="false"/>
+          <w:i w:val="false"/>
+          <w:i w:val="false"/>
+          <w:iCs w:val="false"/>
+          <w:sz w:val="24"/>
+          <w:szCs w:val="24"/>
+        </w:rPr>
+      </w:pPr>
+      <w:r>
+        <w:rPr>
+          <w:b/>
+          <w:bCs/>
+          <w:i/>
+          <w:iCs/>
+          <w:sz w:val="24"/>
+          <w:szCs w:val="24"/>
+        </w:rPr>
+        <w:t>TASK:</w:t>
+      </w:r>
+      <w:r>
+        <w:rPr>
+          <w:b w:val="false"/>
+          <w:bCs w:val="false"/>
+          <w:i w:val="false"/>
+          <w:iCs w:val="false"/>
+          <w:sz w:val="24"/>
+          <w:szCs w:val="24"/>
+        </w:rPr>
+        <w:t xml:space="preserve"> </w:t>
+      </w:r>
+      <w:r>
+        <w:rPr>
+          <w:b w:val="false"/>
+          <w:bCs w:val="false"/>
+          <w:i w:val="false"/>
+          <w:iCs w:val="false"/>
+          <w:sz w:val="24"/>
+          <w:szCs w:val="24"/>
+        </w:rPr>
+        <w:t>L’utente tramite un filtro delle preferenze</w:t>
+      </w:r>
+      <w:r>
+        <w:rPr>
+          <w:b w:val="false"/>
+          <w:bCs w:val="false"/>
+          <w:i w:val="false"/>
+          <w:iCs w:val="false"/>
+          <w:sz w:val="24"/>
+          <w:szCs w:val="24"/>
+        </w:rPr>
+        <w:t xml:space="preserve">, </w:t>
+      </w:r>
+      <w:r>
+        <w:rPr>
+          <w:b w:val="false"/>
+          <w:bCs w:val="false"/>
+          <w:i w:val="false"/>
+          <w:iCs w:val="false"/>
+          <w:sz w:val="24"/>
+          <w:szCs w:val="24"/>
+        </w:rPr>
+        <w:t>può individuare un certo numero di aule studio provviste delle dotazioni richieste.</w:t>
+      </w:r>
+    </w:p>
+    <w:p>
+      <w:pPr>
+        <w:pStyle w:val="ListParagraph"/>
+        <w:spacing w:lineRule="auto" w:line="240" w:before="200" w:after="200"/>
+        <w:ind w:hanging="0" w:left="708"/>
+        <w:contextualSpacing/>
+        <w:jc w:val="both"/>
+        <w:rPr>
+          <w:b w:val="false"/>
+          <w:bCs w:val="false"/>
+          <w:i w:val="false"/>
+          <w:i w:val="false"/>
+          <w:iCs w:val="false"/>
+          <w:sz w:val="24"/>
+          <w:szCs w:val="24"/>
+        </w:rPr>
+      </w:pPr>
+      <w:r>
+        <w:rPr/>
+      </w:r>
+    </w:p>
+    <w:p>
+      <w:pPr>
+        <w:pStyle w:val="ListParagraph"/>
+        <w:spacing w:lineRule="auto" w:line="240" w:before="200" w:after="200"/>
+        <w:ind w:hanging="0" w:left="708"/>
+        <w:contextualSpacing/>
+        <w:jc w:val="both"/>
+        <w:rPr>
+          <w:b w:val="false"/>
+          <w:bCs w:val="false"/>
+          <w:i w:val="false"/>
+          <w:i w:val="false"/>
+          <w:iCs w:val="false"/>
+          <w:sz w:val="24"/>
+          <w:szCs w:val="24"/>
+        </w:rPr>
+      </w:pPr>
+      <w:r>
+        <w:rPr>
+          <w:b/>
+          <w:bCs/>
+          <w:i/>
+          <w:iCs/>
+          <w:sz w:val="24"/>
+          <w:szCs w:val="24"/>
+        </w:rPr>
+        <w:t>TASK:</w:t>
+      </w:r>
+      <w:r>
+        <w:rPr>
+          <w:b w:val="false"/>
+          <w:bCs w:val="false"/>
+          <w:i w:val="false"/>
+          <w:iCs w:val="false"/>
+          <w:sz w:val="24"/>
+          <w:szCs w:val="24"/>
+        </w:rPr>
+        <w:t xml:space="preserve"> </w:t>
+      </w:r>
+      <w:r>
+        <w:rPr>
+          <w:b w:val="false"/>
+          <w:bCs w:val="false"/>
+          <w:i w:val="false"/>
+          <w:iCs w:val="false"/>
+          <w:sz w:val="24"/>
+          <w:szCs w:val="24"/>
+        </w:rPr>
+        <w:t>L’utente può scoprire le dotazioni di una determinata aula studio, inserendone il nome e controllando nella scheda delle informazioni dell</w:t>
+      </w:r>
+      <w:r>
+        <w:rPr>
+          <w:b w:val="false"/>
+          <w:bCs w:val="false"/>
+          <w:i w:val="false"/>
+          <w:iCs w:val="false"/>
+          <w:sz w:val="24"/>
+          <w:szCs w:val="24"/>
+        </w:rPr>
+        <w:t xml:space="preserve">a suddetta </w:t>
+      </w:r>
+      <w:r>
+        <w:rPr>
+          <w:b w:val="false"/>
+          <w:bCs w:val="false"/>
+          <w:i w:val="false"/>
+          <w:iCs w:val="false"/>
+          <w:sz w:val="24"/>
+          <w:szCs w:val="24"/>
+        </w:rPr>
+        <w:t>aula</w:t>
+      </w:r>
+      <w:r>
+        <w:rPr>
+          <w:b w:val="false"/>
+          <w:bCs w:val="false"/>
+          <w:i w:val="false"/>
+          <w:iCs w:val="false"/>
+          <w:sz w:val="24"/>
+          <w:szCs w:val="24"/>
+        </w:rPr>
+        <w:t xml:space="preserve">. </w:t>
       </w:r>
     </w:p>
     <w:p>
@@ -4972,10 +5437,333 @@
           <w:sz w:val="24"/>
           <w:szCs w:val="24"/>
         </w:rPr>
-        <w:t>Essere in grado di sapere se ci sono posti a sedere liberi nell’aula scelta</w:t>
+      </w:r>
+    </w:p>
+    <w:p>
+      <w:pPr>
+        <w:pStyle w:val="ListParagraph"/>
+        <w:spacing w:lineRule="auto" w:line="240" w:before="200" w:after="200"/>
+        <w:ind w:hanging="0" w:left="0"/>
+        <w:contextualSpacing/>
+        <w:jc w:val="both"/>
+        <w:rPr>
+          <w:b w:val="false"/>
+          <w:bCs w:val="false"/>
+          <w:i w:val="false"/>
+          <w:i w:val="false"/>
+          <w:iCs w:val="false"/>
+          <w:sz w:val="24"/>
+          <w:szCs w:val="24"/>
+        </w:rPr>
+      </w:pPr>
+      <w:r>
+        <w:rPr>
+          <w:b/>
+          <w:bCs/>
+          <w:i/>
+          <w:iCs/>
+          <w:sz w:val="24"/>
+          <w:szCs w:val="24"/>
+        </w:rPr>
+        <w:t>NEED:</w:t>
+      </w:r>
+      <w:r>
+        <w:rPr>
+          <w:b w:val="false"/>
+          <w:bCs w:val="false"/>
+          <w:i w:val="false"/>
+          <w:iCs w:val="false"/>
+          <w:sz w:val="24"/>
+          <w:szCs w:val="24"/>
+        </w:rPr>
+        <w:t xml:space="preserve"> </w:t>
+      </w:r>
+      <w:r>
+        <w:rPr>
+          <w:b w:val="false"/>
+          <w:bCs w:val="false"/>
+          <w:i w:val="false"/>
+          <w:iCs w:val="false"/>
+          <w:sz w:val="24"/>
+          <w:szCs w:val="24"/>
+        </w:rPr>
+        <w:t xml:space="preserve">Essere in grado di sapere se ci sono posti a sedere liberi nell’aula </w:t>
+      </w:r>
+      <w:r>
+        <w:rPr>
+          <w:b w:val="false"/>
+          <w:bCs w:val="false"/>
+          <w:i w:val="false"/>
+          <w:iCs w:val="false"/>
+          <w:sz w:val="24"/>
+          <w:szCs w:val="24"/>
+        </w:rPr>
+        <w:t>in cui si vuole andare</w:t>
+      </w:r>
+      <w:r>
+        <w:rPr>
+          <w:b w:val="false"/>
+          <w:bCs w:val="false"/>
+          <w:i w:val="false"/>
+          <w:iCs w:val="false"/>
+          <w:sz w:val="24"/>
+          <w:szCs w:val="24"/>
+        </w:rPr>
+        <w:t>.</w:t>
+      </w:r>
+    </w:p>
+    <w:p>
+      <w:pPr>
+        <w:pStyle w:val="ListParagraph"/>
+        <w:tabs>
+          <w:tab w:val="clear" w:pos="708"/>
+          <w:tab w:val="left" w:pos="1300" w:leader="none"/>
+        </w:tabs>
+        <w:spacing w:lineRule="auto" w:line="240" w:before="200" w:after="200"/>
+        <w:ind w:hanging="0" w:left="708"/>
+        <w:contextualSpacing/>
+        <w:jc w:val="both"/>
+        <w:rPr>
+          <w:b/>
+          <w:bCs/>
+          <w:i/>
+          <w:i/>
+          <w:iCs/>
+        </w:rPr>
+      </w:pPr>
+      <w:r>
+        <w:rPr>
+          <w:b/>
+          <w:bCs/>
+          <w:i/>
+          <w:iCs/>
+          <w:sz w:val="24"/>
+          <w:szCs w:val="24"/>
+        </w:rPr>
+        <w:t>T</w:t>
+      </w:r>
+      <w:r>
+        <w:rPr>
+          <w:b/>
+          <w:bCs/>
+          <w:i/>
+          <w:iCs/>
+          <w:sz w:val="24"/>
+          <w:szCs w:val="24"/>
+        </w:rPr>
+        <w:t>ASK:</w:t>
+      </w:r>
+      <w:r>
+        <w:rPr>
+          <w:b w:val="false"/>
+          <w:bCs w:val="false"/>
+          <w:i w:val="false"/>
+          <w:iCs w:val="false"/>
+          <w:sz w:val="24"/>
+          <w:szCs w:val="24"/>
+        </w:rPr>
+        <w:t xml:space="preserve"> </w:t>
+      </w:r>
+      <w:r>
+        <w:rPr>
+          <w:b w:val="false"/>
+          <w:bCs w:val="false"/>
+          <w:i w:val="false"/>
+          <w:iCs w:val="false"/>
+          <w:sz w:val="24"/>
+          <w:szCs w:val="24"/>
+        </w:rPr>
+        <w:t xml:space="preserve">L’utente inserisce </w:t>
+      </w:r>
+      <w:r>
+        <w:rPr>
+          <w:b w:val="false"/>
+          <w:bCs w:val="false"/>
+          <w:i w:val="false"/>
+          <w:iCs w:val="false"/>
+          <w:sz w:val="24"/>
+          <w:szCs w:val="24"/>
+        </w:rPr>
+        <w:t>il nome d</w:t>
+      </w:r>
+      <w:r>
+        <w:rPr>
+          <w:b w:val="false"/>
+          <w:bCs w:val="false"/>
+          <w:i w:val="false"/>
+          <w:iCs w:val="false"/>
+          <w:sz w:val="24"/>
+          <w:szCs w:val="24"/>
+        </w:rPr>
+        <w:t>ell</w:t>
+      </w:r>
+      <w:r>
+        <w:rPr>
+          <w:b w:val="false"/>
+          <w:bCs w:val="false"/>
+          <w:i w:val="false"/>
+          <w:iCs w:val="false"/>
+          <w:sz w:val="24"/>
+          <w:szCs w:val="24"/>
+        </w:rPr>
+        <w:t xml:space="preserve">’aula studio </w:t>
+      </w:r>
+      <w:r>
+        <w:rPr>
+          <w:b w:val="false"/>
+          <w:bCs w:val="false"/>
+          <w:i w:val="false"/>
+          <w:iCs w:val="false"/>
+          <w:sz w:val="24"/>
+          <w:szCs w:val="24"/>
+        </w:rPr>
+        <w:t>in cui si vuole recare</w:t>
+      </w:r>
+      <w:r>
+        <w:rPr>
+          <w:b w:val="false"/>
+          <w:bCs w:val="false"/>
+          <w:i w:val="false"/>
+          <w:iCs w:val="false"/>
+          <w:sz w:val="24"/>
+          <w:szCs w:val="24"/>
+        </w:rPr>
+        <w:t xml:space="preserve">, </w:t>
+      </w:r>
+      <w:r>
+        <w:rPr>
+          <w:b w:val="false"/>
+          <w:bCs w:val="false"/>
+          <w:i w:val="false"/>
+          <w:iCs w:val="false"/>
+          <w:sz w:val="24"/>
+          <w:szCs w:val="24"/>
+        </w:rPr>
+        <w:t>per ricevere</w:t>
+      </w:r>
+      <w:r>
+        <w:rPr>
+          <w:b w:val="false"/>
+          <w:bCs w:val="false"/>
+          <w:i w:val="false"/>
+          <w:iCs w:val="false"/>
+          <w:sz w:val="24"/>
+          <w:szCs w:val="24"/>
+        </w:rPr>
+        <w:t xml:space="preserve"> informazioni </w:t>
+      </w:r>
+      <w:r>
+        <w:rPr>
+          <w:b w:val="false"/>
+          <w:bCs w:val="false"/>
+          <w:i w:val="false"/>
+          <w:iCs w:val="false"/>
+          <w:sz w:val="24"/>
+          <w:szCs w:val="24"/>
+        </w:rPr>
+        <w:t xml:space="preserve">in tempo reale </w:t>
+      </w:r>
+      <w:r>
+        <w:rPr>
+          <w:b w:val="false"/>
+          <w:bCs w:val="false"/>
+          <w:i w:val="false"/>
+          <w:iCs w:val="false"/>
+          <w:sz w:val="24"/>
+          <w:szCs w:val="24"/>
+        </w:rPr>
+        <w:t>circa la presenza di posti liberi.</w:t>
+      </w:r>
+    </w:p>
+    <w:p>
+      <w:pPr>
+        <w:pStyle w:val="ListParagraph"/>
+        <w:tabs>
+          <w:tab w:val="clear" w:pos="708"/>
+          <w:tab w:val="left" w:pos="1300" w:leader="none"/>
+        </w:tabs>
+        <w:spacing w:lineRule="auto" w:line="240" w:before="200" w:after="200"/>
+        <w:ind w:hanging="0" w:left="708"/>
+        <w:contextualSpacing/>
+        <w:jc w:val="both"/>
+        <w:rPr>
+          <w:b/>
+          <w:bCs/>
+          <w:i/>
+          <w:i/>
+          <w:iCs/>
+        </w:rPr>
+      </w:pPr>
+      <w:r>
+        <w:rPr>
+          <w:b/>
+          <w:bCs/>
+          <w:i/>
+          <w:iCs/>
+          <w:sz w:val="24"/>
+          <w:szCs w:val="24"/>
+        </w:rPr>
+        <w:t xml:space="preserve">TASK: </w:t>
+      </w:r>
+      <w:r>
+        <w:rPr>
+          <w:b w:val="false"/>
+          <w:bCs w:val="false"/>
+          <w:i w:val="false"/>
+          <w:iCs w:val="false"/>
+          <w:sz w:val="24"/>
+          <w:szCs w:val="24"/>
+        </w:rPr>
+        <w:t>L’utente inserisce la propria presenza nell’aula studio in cui è andato per il periodo della propria permanenza nell’aula stessa.</w:t>
+      </w:r>
+      <w:r>
+        <w:rPr>
+          <w:rStyle w:val="FootnoteReference"/>
+          <w:b w:val="false"/>
+          <w:bCs w:val="false"/>
+          <w:i w:val="false"/>
+          <w:iCs w:val="false"/>
+          <w:sz w:val="24"/>
+          <w:szCs w:val="24"/>
+        </w:rPr>
+        <w:footnoteReference w:id="2"/>
+      </w:r>
+    </w:p>
+    <w:p>
+      <w:pPr>
+        <w:pStyle w:val="ListParagraph"/>
+        <w:tabs>
+          <w:tab w:val="clear" w:pos="708"/>
+          <w:tab w:val="left" w:pos="1300" w:leader="none"/>
+        </w:tabs>
+        <w:spacing w:lineRule="auto" w:line="240" w:before="200" w:after="200"/>
+        <w:ind w:hanging="0" w:left="708"/>
+        <w:contextualSpacing/>
+        <w:jc w:val="both"/>
+        <w:rPr>
+          <w:b w:val="false"/>
+          <w:bCs w:val="false"/>
+          <w:i w:val="false"/>
+          <w:i w:val="false"/>
+          <w:iCs w:val="false"/>
+        </w:rPr>
+      </w:pPr>
+      <w:r>
+        <w:rPr>
+          <w:b/>
+          <w:bCs/>
+          <w:i/>
+          <w:iCs/>
+          <w:color w:val="000000"/>
+          <w:sz w:val="24"/>
+          <w:szCs w:val="24"/>
+        </w:rPr>
       </w:r>
     </w:p>
     <w:sectPr>
+      <w:footnotePr>
+        <w:numFmt w:val="decimal"/>
+      </w:footnotePr>
       <w:type w:val="nextPage"/>
       <w:pgSz w:w="11906" w:h="16838"/>
       <w:pgMar w:left="1134" w:right="1134" w:gutter="0" w:header="0" w:top="1417" w:footer="0" w:bottom="1134"/>
@@ -4986,6 +5774,55 @@
     </w:sectPr>
   </w:body>
 </w:document>
+</file>
+
+<file path=word/footnotes.xml><?xml version="1.0" encoding="utf-8"?>
+<w:footnotes xmlns:o="urn:schemas-microsoft-com:office:office" xmlns:r="http://schemas.openxmlformats.org/officeDocument/2006/relationships" xmlns:v="urn:schemas-microsoft-com:vml" xmlns:w="http://schemas.openxmlformats.org/wordprocessingml/2006/main" xmlns:w10="urn:schemas-microsoft-com:office:word" xmlns:wp="http://schemas.openxmlformats.org/drawingml/2006/wordprocessingDrawing" xmlns:wps="http://schemas.microsoft.com/office/word/2010/wordprocessingShape" xmlns:wpg="http://schemas.microsoft.com/office/word/2010/wordprocessingGroup" xmlns:mc="http://schemas.openxmlformats.org/markup-compatibility/2006" xmlns:wp14="http://schemas.microsoft.com/office/word/2010/wordprocessingDrawing" xmlns:w14="http://schemas.microsoft.com/office/word/2010/wordml" xmlns:w15="http://schemas.microsoft.com/office/word/2012/wordml" mc:Ignorable="w14 wp14 w15">
+  <w:footnote w:id="0" w:type="separator">
+    <w:p>
+      <w:pPr>
+        <w:rPr>
+          <w:sz w:val="12"/>
+        </w:rPr>
+      </w:pPr>
+      <w:r>
+        <w:separator/>
+      </w:r>
+    </w:p>
+  </w:footnote>
+  <w:footnote w:id="1" w:type="continuationSeparator">
+    <w:p>
+      <w:pPr>
+        <w:rPr>
+          <w:sz w:val="12"/>
+        </w:rPr>
+      </w:pPr>
+      <w:r>
+        <w:continuationSeparator/>
+      </w:r>
+    </w:p>
+  </w:footnote>
+  <w:footnote w:id="2">
+    <w:p>
+      <w:pPr>
+        <w:pStyle w:val="FootnoteText"/>
+        <w:spacing w:before="0" w:after="160"/>
+        <w:rPr/>
+      </w:pPr>
+      <w:r>
+        <w:rPr>
+          <w:rStyle w:val="Caratterinotaapidipagina"/>
+        </w:rPr>
+        <w:footnoteRef/>
+      </w:r>
+      <w:r>
+        <w:rPr/>
+        <w:tab/>
+        <w:t>Così si crea un sistema autogestito che aiuta gli studenti a gestire l’affluenza nelle varie aule</w:t>
+      </w:r>
+    </w:p>
+  </w:footnote>
+</w:footnotes>
 </file>
 
 <file path=word/numbering.xml><?xml version="1.0" encoding="utf-8"?>
@@ -6964,12 +7801,49 @@
     <w:qFormat/>
     <w:rPr/>
   </w:style>
+  <w:style w:type="character" w:styleId="InternetLink2">
+    <w:name w:val="Internet Link2"/>
+    <w:qFormat/>
+    <w:rPr>
+      <w:color w:val="000080"/>
+      <w:u w:val="single"/>
+    </w:rPr>
+  </w:style>
   <w:style w:type="character" w:styleId="Hyperlink">
     <w:name w:val="Hyperlink"/>
     <w:rPr>
       <w:color w:val="000080"/>
       <w:u w:val="single"/>
     </w:rPr>
+  </w:style>
+  <w:style w:type="character" w:styleId="Punti">
+    <w:name w:val="Punti"/>
+    <w:qFormat/>
+    <w:rPr>
+      <w:rFonts w:ascii="OpenSymbol" w:hAnsi="OpenSymbol" w:eastAsia="OpenSymbol" w:cs="OpenSymbol"/>
+    </w:rPr>
+  </w:style>
+  <w:style w:type="character" w:styleId="Caratterinotaapidipagina">
+    <w:name w:val="Caratteri nota a piè di pagina"/>
+    <w:qFormat/>
+    <w:rPr/>
+  </w:style>
+  <w:style w:type="character" w:styleId="FootnoteReference">
+    <w:name w:val="Footnote Reference"/>
+    <w:rPr>
+      <w:vertAlign w:val="superscript"/>
+    </w:rPr>
+  </w:style>
+  <w:style w:type="character" w:styleId="EndnoteReference">
+    <w:name w:val="Endnote Reference"/>
+    <w:rPr>
+      <w:vertAlign w:val="superscript"/>
+    </w:rPr>
+  </w:style>
+  <w:style w:type="character" w:styleId="Caratterinotadichiusura">
+    <w:name w:val="Caratteri nota di chiusura"/>
+    <w:qFormat/>
+    <w:rPr/>
   </w:style>
   <w:style w:type="paragraph" w:styleId="Titolo">
     <w:name w:val="Titolo"/>
@@ -7118,6 +7992,18 @@
       <w:i/>
       <w:iCs/>
       <w:color w:themeColor="accent1" w:themeShade="bf" w:val="0F4761"/>
+    </w:rPr>
+  </w:style>
+  <w:style w:type="paragraph" w:styleId="FootnoteText">
+    <w:name w:val="Footnote Text"/>
+    <w:basedOn w:val="Normal"/>
+    <w:pPr>
+      <w:suppressLineNumbers/>
+      <w:ind w:hanging="340" w:left="340"/>
+    </w:pPr>
+    <w:rPr>
+      <w:sz w:val="20"/>
+      <w:szCs w:val="20"/>
     </w:rPr>
   </w:style>
   <w:style w:type="numbering" w:styleId="Nessunelenco" w:default="1">

</xml_diff>